<commit_message>
Adicionado Descrição, Objetivo, e Descrição Geral do Sis
</commit_message>
<xml_diff>
--- a/Projeto Analise de Sistemas.docx
+++ b/Projeto Analise de Sistemas.docx
@@ -52,7 +52,7 @@
                     <a:blip r:embed="rId4" cstate="print">
                       <a:extLst>
                         <a:ext uri="{28A0092B-C50C-407E-A947-70E740481C1C}">
-                          <a14:useLocalDpi xmlns:a14="http://schemas.microsoft.com/office/drawing/2010/main" xmlns:wps="http://schemas.microsoft.com/office/word/2010/wordprocessingShape" xmlns:wpi="http://schemas.microsoft.com/office/word/2010/wordprocessingInk" xmlns:wpg="http://schemas.microsoft.com/office/word/2010/wordprocessingGroup" xmlns:w15="http://schemas.microsoft.com/office/word/2012/wordml" xmlns:w14="http://schemas.microsoft.com/office/word/2010/wordml" xmlns:w="http://schemas.openxmlformats.org/wordprocessingml/2006/main" xmlns:w10="urn:schemas-microsoft-com:office:word" xmlns:wp14="http://schemas.microsoft.com/office/word/2010/wordprocessingDrawing" xmlns:v="urn:schemas-microsoft-com:vml" xmlns:o="urn:schemas-microsoft-com:office:office" xmlns:mc="http://schemas.openxmlformats.org/markup-compatibility/2006" xmlns:wpc="http://schemas.microsoft.com/office/word/2010/wordprocessingCanvas" xmlns="" val="0"/>
+                          <a14:useLocalDpi xmlns="" xmlns:wpc="http://schemas.microsoft.com/office/word/2010/wordprocessingCanvas" xmlns:mc="http://schemas.openxmlformats.org/markup-compatibility/2006" xmlns:o="urn:schemas-microsoft-com:office:office" xmlns:v="urn:schemas-microsoft-com:vml" xmlns:wp14="http://schemas.microsoft.com/office/word/2010/wordprocessingDrawing" xmlns:w10="urn:schemas-microsoft-com:office:word" xmlns:w="http://schemas.openxmlformats.org/wordprocessingml/2006/main" xmlns:w14="http://schemas.microsoft.com/office/word/2010/wordml" xmlns:w15="http://schemas.microsoft.com/office/word/2012/wordml" xmlns:wpg="http://schemas.microsoft.com/office/word/2010/wordprocessingGroup" xmlns:wpi="http://schemas.microsoft.com/office/word/2010/wordprocessingInk" xmlns:wps="http://schemas.microsoft.com/office/word/2010/wordprocessingShape" xmlns:a14="http://schemas.microsoft.com/office/drawing/2010/main" val="0"/>
                         </a:ext>
                       </a:extLst>
                     </a:blip>
@@ -276,6 +276,25 @@
           <w:szCs w:val="24"/>
         </w:rPr>
       </w:pPr>
+      <w:r>
+        <w:rPr>
+          <w:rFonts w:ascii="Arial Narrow" w:hAnsi="Arial Narrow" w:cs="Arial"/>
+          <w:sz w:val="24"/>
+          <w:szCs w:val="24"/>
+        </w:rPr>
+        <w:t>ELMO</w:t>
+      </w:r>
+    </w:p>
+    <w:p>
+      <w:pPr>
+        <w:spacing w:after="240" w:line="240" w:lineRule="auto"/>
+        <w:jc w:val="center"/>
+        <w:rPr>
+          <w:rFonts w:ascii="Arial Narrow" w:hAnsi="Arial Narrow" w:cs="Arial"/>
+          <w:sz w:val="24"/>
+          <w:szCs w:val="24"/>
+        </w:rPr>
+      </w:pPr>
       <w:bookmarkStart w:id="0" w:name="_toc43"/>
       <w:bookmarkEnd w:id="0"/>
       <w:proofErr w:type="gramStart"/>
@@ -285,7 +304,15 @@
           <w:sz w:val="24"/>
           <w:szCs w:val="24"/>
         </w:rPr>
-        <w:t>MOISES FARIAS</w:t>
+        <w:t>MOISÉ</w:t>
+      </w:r>
+      <w:r>
+        <w:rPr>
+          <w:rFonts w:ascii="Arial Narrow" w:hAnsi="Arial Narrow" w:cs="Arial"/>
+          <w:sz w:val="24"/>
+          <w:szCs w:val="24"/>
+        </w:rPr>
+        <w:t>S FARIAS</w:t>
       </w:r>
       <w:proofErr w:type="gramEnd"/>
     </w:p>
@@ -307,6 +334,14 @@
         </w:rPr>
         <w:t>WESLY</w:t>
       </w:r>
+      <w:r>
+        <w:rPr>
+          <w:rFonts w:ascii="Arial Narrow" w:hAnsi="Arial Narrow" w:cs="Arial"/>
+          <w:sz w:val="24"/>
+          <w:szCs w:val="24"/>
+        </w:rPr>
+        <w:t xml:space="preserve"> SILVA</w:t>
+      </w:r>
     </w:p>
     <w:p>
       <w:pPr>
@@ -362,17 +397,6 @@
     </w:p>
     <w:p>
       <w:pPr>
-        <w:spacing w:line="240" w:lineRule="auto"/>
-        <w:jc w:val="center"/>
-        <w:rPr>
-          <w:rFonts w:ascii="Arial" w:hAnsi="Arial" w:cs="Arial"/>
-          <w:szCs w:val="24"/>
-        </w:rPr>
-      </w:pPr>
-    </w:p>
-    <w:p>
-      <w:pPr>
-        <w:jc w:val="center"/>
         <w:rPr>
           <w:rFonts w:ascii="Arial Narrow" w:hAnsi="Arial Narrow" w:cs="Arial"/>
           <w:sz w:val="24"/>
@@ -1264,6 +1288,18 @@
         </w:rPr>
         <w:t>6</w:t>
       </w:r>
+    </w:p>
+    <w:p>
+      <w:pPr>
+        <w:spacing w:line="360" w:lineRule="auto"/>
+        <w:jc w:val="both"/>
+        <w:rPr>
+          <w:rFonts w:ascii="ArialNarrow" w:hAnsi="ArialNarrow"/>
+          <w:color w:val="000000"/>
+          <w:sz w:val="24"/>
+          <w:szCs w:val="24"/>
+        </w:rPr>
+      </w:pPr>
       <w:r>
         <w:rPr>
           <w:rFonts w:ascii="ArialNarrow" w:hAnsi="ArialNarrow"/>
@@ -2302,18 +2338,6 @@
         </w:rPr>
         <w:t>12</w:t>
       </w:r>
-    </w:p>
-    <w:p>
-      <w:pPr>
-        <w:spacing w:line="360" w:lineRule="auto"/>
-        <w:jc w:val="both"/>
-        <w:rPr>
-          <w:rFonts w:ascii="ArialNarrow" w:hAnsi="ArialNarrow"/>
-          <w:color w:val="000000"/>
-          <w:sz w:val="24"/>
-          <w:szCs w:val="24"/>
-        </w:rPr>
-      </w:pPr>
     </w:p>
     <w:p>
       <w:pPr>
@@ -2507,10 +2531,10 @@
         <w:tblLook w:val="04A0"/>
       </w:tblPr>
       <w:tblGrid>
-        <w:gridCol w:w="2240"/>
-        <w:gridCol w:w="2348"/>
-        <w:gridCol w:w="2169"/>
-        <w:gridCol w:w="1963"/>
+        <w:gridCol w:w="2253"/>
+        <w:gridCol w:w="2345"/>
+        <w:gridCol w:w="2165"/>
+        <w:gridCol w:w="1957"/>
       </w:tblGrid>
       <w:tr>
         <w:trPr>
@@ -2518,7 +2542,7 @@
         </w:trPr>
         <w:tc>
           <w:tcPr>
-            <w:tcW w:w="2347" w:type="dxa"/>
+            <w:tcW w:w="2253" w:type="dxa"/>
           </w:tcPr>
           <w:p>
             <w:pPr>
@@ -2543,7 +2567,7 @@
         </w:tc>
         <w:tc>
           <w:tcPr>
-            <w:tcW w:w="2426" w:type="dxa"/>
+            <w:tcW w:w="2345" w:type="dxa"/>
           </w:tcPr>
           <w:p>
             <w:pPr>
@@ -2568,7 +2592,7 @@
         </w:tc>
         <w:tc>
           <w:tcPr>
-            <w:tcW w:w="2271" w:type="dxa"/>
+            <w:tcW w:w="2165" w:type="dxa"/>
           </w:tcPr>
           <w:p>
             <w:pPr>
@@ -2593,7 +2617,7 @@
         </w:tc>
         <w:tc>
           <w:tcPr>
-            <w:tcW w:w="2017" w:type="dxa"/>
+            <w:tcW w:w="1957" w:type="dxa"/>
           </w:tcPr>
           <w:p>
             <w:pPr>
@@ -2623,7 +2647,7 @@
         </w:trPr>
         <w:tc>
           <w:tcPr>
-            <w:tcW w:w="2347" w:type="dxa"/>
+            <w:tcW w:w="2253" w:type="dxa"/>
           </w:tcPr>
           <w:p>
             <w:pPr>
@@ -2634,11 +2658,19 @@
                 <w:szCs w:val="24"/>
               </w:rPr>
             </w:pPr>
+            <w:r>
+              <w:rPr>
+                <w:rFonts w:ascii="Arial Narrow" w:hAnsi="Arial Narrow"/>
+                <w:sz w:val="24"/>
+                <w:szCs w:val="24"/>
+              </w:rPr>
+              <w:t>16/03/2018</w:t>
+            </w:r>
           </w:p>
         </w:tc>
         <w:tc>
           <w:tcPr>
-            <w:tcW w:w="2426" w:type="dxa"/>
+            <w:tcW w:w="2345" w:type="dxa"/>
           </w:tcPr>
           <w:p>
             <w:pPr>
@@ -2649,11 +2681,19 @@
                 <w:szCs w:val="24"/>
               </w:rPr>
             </w:pPr>
+            <w:r>
+              <w:rPr>
+                <w:rFonts w:ascii="Arial Narrow" w:hAnsi="Arial Narrow"/>
+                <w:sz w:val="24"/>
+                <w:szCs w:val="24"/>
+              </w:rPr>
+              <w:t>Moisés Farias</w:t>
+            </w:r>
           </w:p>
         </w:tc>
         <w:tc>
           <w:tcPr>
-            <w:tcW w:w="2271" w:type="dxa"/>
+            <w:tcW w:w="2165" w:type="dxa"/>
           </w:tcPr>
           <w:p>
             <w:pPr>
@@ -2664,11 +2704,144 @@
                 <w:szCs w:val="24"/>
               </w:rPr>
             </w:pPr>
+            <w:r>
+              <w:rPr>
+                <w:rFonts w:ascii="Arial Narrow" w:hAnsi="Arial Narrow"/>
+                <w:sz w:val="24"/>
+                <w:szCs w:val="24"/>
+              </w:rPr>
+              <w:t>#1</w:t>
+            </w:r>
           </w:p>
         </w:tc>
         <w:tc>
           <w:tcPr>
-            <w:tcW w:w="2017" w:type="dxa"/>
+            <w:tcW w:w="1957" w:type="dxa"/>
+          </w:tcPr>
+          <w:p>
+            <w:pPr>
+              <w:jc w:val="center"/>
+              <w:rPr>
+                <w:rFonts w:ascii="Arial Narrow" w:hAnsi="Arial Narrow"/>
+                <w:sz w:val="24"/>
+                <w:szCs w:val="24"/>
+              </w:rPr>
+            </w:pPr>
+            <w:r>
+              <w:rPr>
+                <w:rFonts w:ascii="Arial Narrow" w:hAnsi="Arial Narrow"/>
+                <w:sz w:val="24"/>
+                <w:szCs w:val="24"/>
+              </w:rPr>
+              <w:t>Descrição do Sistema / Delimitação do Problema</w:t>
+            </w:r>
+          </w:p>
+        </w:tc>
+      </w:tr>
+      <w:tr>
+        <w:trPr>
+          <w:trHeight w:val="285"/>
+        </w:trPr>
+        <w:tc>
+          <w:tcPr>
+            <w:tcW w:w="2253" w:type="dxa"/>
+          </w:tcPr>
+          <w:p>
+            <w:pPr>
+              <w:jc w:val="center"/>
+              <w:rPr>
+                <w:rFonts w:ascii="Arial Narrow" w:hAnsi="Arial Narrow"/>
+                <w:sz w:val="24"/>
+                <w:szCs w:val="24"/>
+              </w:rPr>
+            </w:pPr>
+            <w:r>
+              <w:rPr>
+                <w:rFonts w:ascii="Arial Narrow" w:hAnsi="Arial Narrow"/>
+                <w:sz w:val="24"/>
+                <w:szCs w:val="24"/>
+              </w:rPr>
+              <w:t>16/03/2018</w:t>
+            </w:r>
+          </w:p>
+        </w:tc>
+        <w:tc>
+          <w:tcPr>
+            <w:tcW w:w="2345" w:type="dxa"/>
+          </w:tcPr>
+          <w:p>
+            <w:pPr>
+              <w:jc w:val="center"/>
+              <w:rPr>
+                <w:rFonts w:ascii="Arial Narrow" w:hAnsi="Arial Narrow"/>
+                <w:sz w:val="24"/>
+                <w:szCs w:val="24"/>
+              </w:rPr>
+            </w:pPr>
+            <w:proofErr w:type="spellStart"/>
+            <w:r>
+              <w:rPr>
+                <w:rFonts w:ascii="Arial Narrow" w:hAnsi="Arial Narrow"/>
+                <w:sz w:val="24"/>
+                <w:szCs w:val="24"/>
+              </w:rPr>
+              <w:t>Wesly</w:t>
+            </w:r>
+            <w:proofErr w:type="spellEnd"/>
+            <w:r>
+              <w:rPr>
+                <w:rFonts w:ascii="Arial Narrow" w:hAnsi="Arial Narrow"/>
+                <w:sz w:val="24"/>
+                <w:szCs w:val="24"/>
+              </w:rPr>
+              <w:t xml:space="preserve"> Silva, </w:t>
+            </w:r>
+            <w:r>
+              <w:rPr>
+                <w:rFonts w:ascii="Arial Narrow" w:hAnsi="Arial Narrow"/>
+                <w:sz w:val="24"/>
+                <w:szCs w:val="24"/>
+              </w:rPr>
+              <w:t xml:space="preserve">Moisés </w:t>
+            </w:r>
+            <w:proofErr w:type="gramStart"/>
+            <w:r>
+              <w:rPr>
+                <w:rFonts w:ascii="Arial Narrow" w:hAnsi="Arial Narrow"/>
+                <w:sz w:val="24"/>
+                <w:szCs w:val="24"/>
+              </w:rPr>
+              <w:t>Farias</w:t>
+            </w:r>
+            <w:proofErr w:type="gramEnd"/>
+          </w:p>
+        </w:tc>
+        <w:tc>
+          <w:tcPr>
+            <w:tcW w:w="2165" w:type="dxa"/>
+          </w:tcPr>
+          <w:p>
+            <w:pPr>
+              <w:jc w:val="center"/>
+              <w:rPr>
+                <w:rFonts w:ascii="Arial Narrow" w:hAnsi="Arial Narrow"/>
+                <w:sz w:val="24"/>
+                <w:szCs w:val="24"/>
+              </w:rPr>
+            </w:pPr>
+            <w:r>
+              <w:rPr>
+                <w:rFonts w:ascii="Arial Narrow" w:hAnsi="Arial Narrow"/>
+                <w:sz w:val="24"/>
+                <w:szCs w:val="24"/>
+              </w:rPr>
+              <w:t>#2</w:t>
+            </w:r>
+          </w:p>
+        </w:tc>
+        <w:tc>
+          <w:tcPr>
+            <w:tcW w:w="1957" w:type="dxa"/>
           </w:tcPr>
           <w:p>
             <w:pPr>
@@ -2696,7 +2869,7 @@
         </w:trPr>
         <w:tc>
           <w:tcPr>
-            <w:tcW w:w="2347" w:type="dxa"/>
+            <w:tcW w:w="2253" w:type="dxa"/>
           </w:tcPr>
           <w:p>
             <w:pPr>
@@ -2711,7 +2884,7 @@
         </w:tc>
         <w:tc>
           <w:tcPr>
-            <w:tcW w:w="2426" w:type="dxa"/>
+            <w:tcW w:w="2345" w:type="dxa"/>
           </w:tcPr>
           <w:p>
             <w:pPr>
@@ -2726,7 +2899,7 @@
         </w:tc>
         <w:tc>
           <w:tcPr>
-            <w:tcW w:w="2271" w:type="dxa"/>
+            <w:tcW w:w="2165" w:type="dxa"/>
           </w:tcPr>
           <w:p>
             <w:pPr>
@@ -2741,7 +2914,7 @@
         </w:tc>
         <w:tc>
           <w:tcPr>
-            <w:tcW w:w="2017" w:type="dxa"/>
+            <w:tcW w:w="1957" w:type="dxa"/>
           </w:tcPr>
           <w:p>
             <w:pPr>
@@ -2769,7 +2942,7 @@
         </w:trPr>
         <w:tc>
           <w:tcPr>
-            <w:tcW w:w="2347" w:type="dxa"/>
+            <w:tcW w:w="2253" w:type="dxa"/>
           </w:tcPr>
           <w:p>
             <w:pPr>
@@ -2784,7 +2957,7 @@
         </w:tc>
         <w:tc>
           <w:tcPr>
-            <w:tcW w:w="2426" w:type="dxa"/>
+            <w:tcW w:w="2345" w:type="dxa"/>
           </w:tcPr>
           <w:p>
             <w:pPr>
@@ -2799,7 +2972,7 @@
         </w:tc>
         <w:tc>
           <w:tcPr>
-            <w:tcW w:w="2271" w:type="dxa"/>
+            <w:tcW w:w="2165" w:type="dxa"/>
           </w:tcPr>
           <w:p>
             <w:pPr>
@@ -2814,7 +2987,7 @@
         </w:tc>
         <w:tc>
           <w:tcPr>
-            <w:tcW w:w="2017" w:type="dxa"/>
+            <w:tcW w:w="1957" w:type="dxa"/>
           </w:tcPr>
           <w:p>
             <w:pPr>
@@ -2842,7 +3015,7 @@
         </w:trPr>
         <w:tc>
           <w:tcPr>
-            <w:tcW w:w="2347" w:type="dxa"/>
+            <w:tcW w:w="2253" w:type="dxa"/>
           </w:tcPr>
           <w:p>
             <w:pPr>
@@ -2857,7 +3030,7 @@
         </w:tc>
         <w:tc>
           <w:tcPr>
-            <w:tcW w:w="2426" w:type="dxa"/>
+            <w:tcW w:w="2345" w:type="dxa"/>
           </w:tcPr>
           <w:p>
             <w:pPr>
@@ -2872,7 +3045,7 @@
         </w:tc>
         <w:tc>
           <w:tcPr>
-            <w:tcW w:w="2271" w:type="dxa"/>
+            <w:tcW w:w="2165" w:type="dxa"/>
           </w:tcPr>
           <w:p>
             <w:pPr>
@@ -2887,7 +3060,7 @@
         </w:tc>
         <w:tc>
           <w:tcPr>
-            <w:tcW w:w="2017" w:type="dxa"/>
+            <w:tcW w:w="1957" w:type="dxa"/>
           </w:tcPr>
           <w:p>
             <w:pPr>
@@ -2917,7 +3090,7 @@
         </w:trPr>
         <w:tc>
           <w:tcPr>
-            <w:tcW w:w="2347" w:type="dxa"/>
+            <w:tcW w:w="2253" w:type="dxa"/>
           </w:tcPr>
           <w:p>
             <w:pPr>
@@ -2932,7 +3105,7 @@
         </w:tc>
         <w:tc>
           <w:tcPr>
-            <w:tcW w:w="2426" w:type="dxa"/>
+            <w:tcW w:w="2345" w:type="dxa"/>
           </w:tcPr>
           <w:p>
             <w:pPr>
@@ -2947,7 +3120,7 @@
         </w:tc>
         <w:tc>
           <w:tcPr>
-            <w:tcW w:w="2271" w:type="dxa"/>
+            <w:tcW w:w="2165" w:type="dxa"/>
           </w:tcPr>
           <w:p>
             <w:pPr>
@@ -2962,7 +3135,7 @@
         </w:tc>
         <w:tc>
           <w:tcPr>
-            <w:tcW w:w="2017" w:type="dxa"/>
+            <w:tcW w:w="1957" w:type="dxa"/>
           </w:tcPr>
           <w:p>
             <w:pPr>
@@ -2982,7 +3155,7 @@
         </w:trPr>
         <w:tc>
           <w:tcPr>
-            <w:tcW w:w="2347" w:type="dxa"/>
+            <w:tcW w:w="2253" w:type="dxa"/>
           </w:tcPr>
           <w:p>
             <w:pPr>
@@ -2997,7 +3170,7 @@
         </w:tc>
         <w:tc>
           <w:tcPr>
-            <w:tcW w:w="2426" w:type="dxa"/>
+            <w:tcW w:w="2345" w:type="dxa"/>
           </w:tcPr>
           <w:p>
             <w:pPr>
@@ -3012,7 +3185,7 @@
         </w:tc>
         <w:tc>
           <w:tcPr>
-            <w:tcW w:w="2271" w:type="dxa"/>
+            <w:tcW w:w="2165" w:type="dxa"/>
           </w:tcPr>
           <w:p>
             <w:pPr>
@@ -3027,7 +3200,7 @@
         </w:tc>
         <w:tc>
           <w:tcPr>
-            <w:tcW w:w="2017" w:type="dxa"/>
+            <w:tcW w:w="1957" w:type="dxa"/>
           </w:tcPr>
           <w:p>
             <w:pPr>
@@ -3047,7 +3220,7 @@
         </w:trPr>
         <w:tc>
           <w:tcPr>
-            <w:tcW w:w="2347" w:type="dxa"/>
+            <w:tcW w:w="2253" w:type="dxa"/>
           </w:tcPr>
           <w:p>
             <w:pPr>
@@ -3062,7 +3235,7 @@
         </w:tc>
         <w:tc>
           <w:tcPr>
-            <w:tcW w:w="2426" w:type="dxa"/>
+            <w:tcW w:w="2345" w:type="dxa"/>
           </w:tcPr>
           <w:p>
             <w:pPr>
@@ -3077,7 +3250,7 @@
         </w:tc>
         <w:tc>
           <w:tcPr>
-            <w:tcW w:w="2271" w:type="dxa"/>
+            <w:tcW w:w="2165" w:type="dxa"/>
           </w:tcPr>
           <w:p>
             <w:pPr>
@@ -3092,7 +3265,7 @@
         </w:tc>
         <w:tc>
           <w:tcPr>
-            <w:tcW w:w="2017" w:type="dxa"/>
+            <w:tcW w:w="1957" w:type="dxa"/>
           </w:tcPr>
           <w:p>
             <w:pPr>
@@ -3112,7 +3285,7 @@
         </w:trPr>
         <w:tc>
           <w:tcPr>
-            <w:tcW w:w="2347" w:type="dxa"/>
+            <w:tcW w:w="2253" w:type="dxa"/>
           </w:tcPr>
           <w:p>
             <w:pPr>
@@ -3127,7 +3300,7 @@
         </w:tc>
         <w:tc>
           <w:tcPr>
-            <w:tcW w:w="2426" w:type="dxa"/>
+            <w:tcW w:w="2345" w:type="dxa"/>
           </w:tcPr>
           <w:p>
             <w:pPr>
@@ -3142,7 +3315,7 @@
         </w:tc>
         <w:tc>
           <w:tcPr>
-            <w:tcW w:w="2271" w:type="dxa"/>
+            <w:tcW w:w="2165" w:type="dxa"/>
           </w:tcPr>
           <w:p>
             <w:pPr>
@@ -3157,72 +3330,7 @@
         </w:tc>
         <w:tc>
           <w:tcPr>
-            <w:tcW w:w="2017" w:type="dxa"/>
-          </w:tcPr>
-          <w:p>
-            <w:pPr>
-              <w:jc w:val="center"/>
-              <w:rPr>
-                <w:rFonts w:ascii="Arial Narrow" w:hAnsi="Arial Narrow"/>
-                <w:sz w:val="24"/>
-                <w:szCs w:val="24"/>
-              </w:rPr>
-            </w:pPr>
-          </w:p>
-        </w:tc>
-      </w:tr>
-      <w:tr>
-        <w:trPr>
-          <w:trHeight w:val="285"/>
-        </w:trPr>
-        <w:tc>
-          <w:tcPr>
-            <w:tcW w:w="2347" w:type="dxa"/>
-          </w:tcPr>
-          <w:p>
-            <w:pPr>
-              <w:jc w:val="center"/>
-              <w:rPr>
-                <w:rFonts w:ascii="Arial Narrow" w:hAnsi="Arial Narrow"/>
-                <w:sz w:val="24"/>
-                <w:szCs w:val="24"/>
-              </w:rPr>
-            </w:pPr>
-          </w:p>
-        </w:tc>
-        <w:tc>
-          <w:tcPr>
-            <w:tcW w:w="2426" w:type="dxa"/>
-          </w:tcPr>
-          <w:p>
-            <w:pPr>
-              <w:jc w:val="center"/>
-              <w:rPr>
-                <w:rFonts w:ascii="Arial Narrow" w:hAnsi="Arial Narrow"/>
-                <w:sz w:val="24"/>
-                <w:szCs w:val="24"/>
-              </w:rPr>
-            </w:pPr>
-          </w:p>
-        </w:tc>
-        <w:tc>
-          <w:tcPr>
-            <w:tcW w:w="2271" w:type="dxa"/>
-          </w:tcPr>
-          <w:p>
-            <w:pPr>
-              <w:jc w:val="center"/>
-              <w:rPr>
-                <w:rFonts w:ascii="Arial Narrow" w:hAnsi="Arial Narrow"/>
-                <w:sz w:val="24"/>
-                <w:szCs w:val="24"/>
-              </w:rPr>
-            </w:pPr>
-          </w:p>
-        </w:tc>
-        <w:tc>
-          <w:tcPr>
-            <w:tcW w:w="2017" w:type="dxa"/>
+            <w:tcW w:w="1957" w:type="dxa"/>
           </w:tcPr>
           <w:p>
             <w:pPr>
@@ -3389,26 +3497,6 @@
     </w:p>
     <w:p>
       <w:pPr>
-        <w:spacing w:line="360" w:lineRule="auto"/>
-        <w:jc w:val="both"/>
-        <w:rPr>
-          <w:sz w:val="24"/>
-          <w:szCs w:val="24"/>
-        </w:rPr>
-      </w:pPr>
-    </w:p>
-    <w:p>
-      <w:pPr>
-        <w:spacing w:line="360" w:lineRule="auto"/>
-        <w:jc w:val="both"/>
-        <w:rPr>
-          <w:sz w:val="24"/>
-          <w:szCs w:val="24"/>
-        </w:rPr>
-      </w:pPr>
-    </w:p>
-    <w:p>
-      <w:pPr>
         <w:spacing w:after="0" w:line="360" w:lineRule="auto"/>
         <w:jc w:val="both"/>
         <w:rPr>
@@ -3499,7 +3587,23 @@
           <w:sz w:val="24"/>
           <w:szCs w:val="24"/>
         </w:rPr>
-        <w:t>O objetivo principal do projeto é disponibilizar para o cliente um sistema onde o mesmo possa fazer a locação do áudio de livros conforme a sua necessidade de forma eficiente e eficaz, atendendo as expectativas do cliente.</w:t>
+        <w:t>O objetivo principal do projeto é disponibilizar para o cliente um sistema onde o mesmo</w:t>
+      </w:r>
+      <w:r>
+        <w:rPr>
+          <w:rFonts w:ascii="Arial Narrow" w:hAnsi="Arial Narrow"/>
+          <w:sz w:val="24"/>
+          <w:szCs w:val="24"/>
+        </w:rPr>
+        <w:t xml:space="preserve"> possa fazer o controle de suas finanças </w:t>
+      </w:r>
+      <w:r>
+        <w:rPr>
+          <w:rFonts w:ascii="Arial Narrow" w:hAnsi="Arial Narrow"/>
+          <w:sz w:val="24"/>
+          <w:szCs w:val="24"/>
+        </w:rPr>
+        <w:t>de forma eficiente e eficaz, atendendo as expectativas do cliente.</w:t>
       </w:r>
     </w:p>
     <w:p>
@@ -3569,26 +3673,152 @@
           <w:sz w:val="24"/>
           <w:szCs w:val="24"/>
         </w:rPr>
-        <w:t xml:space="preserve">Criação de uma aplicação WEB, que possa disponibilizar o link de </w:t>
-      </w:r>
-      <w:proofErr w:type="spellStart"/>
-      <w:r>
-        <w:rPr>
-          <w:rFonts w:ascii="Arial Narrow" w:hAnsi="Arial Narrow"/>
-          <w:sz w:val="24"/>
-          <w:szCs w:val="24"/>
-        </w:rPr>
-        <w:t>audiobooks</w:t>
-      </w:r>
-      <w:proofErr w:type="spellEnd"/>
-      <w:r>
-        <w:rPr>
-          <w:rFonts w:ascii="Arial Narrow" w:hAnsi="Arial Narrow"/>
-          <w:sz w:val="24"/>
-          <w:szCs w:val="24"/>
-        </w:rPr>
-        <w:t xml:space="preserve"> conforme a necessidade de locação de cada usuário, de forma eficiente e eficaz para que os mesmos possam ter mais comodidade e facilidade para acessar esses recursos.</w:t>
-      </w:r>
+        <w:t xml:space="preserve">Criação de uma aplicação WEB, que possa disponibilizar </w:t>
+      </w:r>
+      <w:r>
+        <w:rPr>
+          <w:rFonts w:ascii="Arial Narrow" w:hAnsi="Arial Narrow"/>
+          <w:sz w:val="24"/>
+          <w:szCs w:val="24"/>
+        </w:rPr>
+        <w:t>ferramentas de controle e analise financeira</w:t>
+      </w:r>
+      <w:r>
+        <w:rPr>
+          <w:rFonts w:ascii="Arial Narrow" w:hAnsi="Arial Narrow"/>
+          <w:sz w:val="24"/>
+          <w:szCs w:val="24"/>
+        </w:rPr>
+        <w:t xml:space="preserve">, de forma eficiente e eficaz para que os mesmos possam ter mais </w:t>
+      </w:r>
+      <w:r>
+        <w:rPr>
+          <w:rFonts w:ascii="Arial Narrow" w:hAnsi="Arial Narrow"/>
+          <w:sz w:val="24"/>
+          <w:szCs w:val="24"/>
+        </w:rPr>
+        <w:t>controle sobre suas receitas e despesas, sendo notificados regularmente sobre as mesmas.</w:t>
+      </w:r>
+    </w:p>
+    <w:p>
+      <w:pPr>
+        <w:spacing w:line="360" w:lineRule="auto"/>
+        <w:jc w:val="both"/>
+        <w:rPr>
+          <w:sz w:val="24"/>
+          <w:szCs w:val="24"/>
+        </w:rPr>
+      </w:pPr>
+    </w:p>
+    <w:p>
+      <w:pPr>
+        <w:spacing w:line="360" w:lineRule="auto"/>
+        <w:jc w:val="both"/>
+        <w:rPr>
+          <w:sz w:val="24"/>
+          <w:szCs w:val="24"/>
+        </w:rPr>
+      </w:pPr>
+    </w:p>
+    <w:p>
+      <w:pPr>
+        <w:spacing w:line="360" w:lineRule="auto"/>
+        <w:jc w:val="both"/>
+        <w:rPr>
+          <w:sz w:val="24"/>
+          <w:szCs w:val="24"/>
+        </w:rPr>
+      </w:pPr>
+    </w:p>
+    <w:p>
+      <w:pPr>
+        <w:spacing w:line="360" w:lineRule="auto"/>
+        <w:jc w:val="both"/>
+        <w:rPr>
+          <w:sz w:val="24"/>
+          <w:szCs w:val="24"/>
+        </w:rPr>
+      </w:pPr>
+    </w:p>
+    <w:p>
+      <w:pPr>
+        <w:spacing w:line="360" w:lineRule="auto"/>
+        <w:jc w:val="both"/>
+        <w:rPr>
+          <w:sz w:val="24"/>
+          <w:szCs w:val="24"/>
+        </w:rPr>
+      </w:pPr>
+    </w:p>
+    <w:p>
+      <w:pPr>
+        <w:spacing w:line="360" w:lineRule="auto"/>
+        <w:jc w:val="both"/>
+        <w:rPr>
+          <w:sz w:val="24"/>
+          <w:szCs w:val="24"/>
+        </w:rPr>
+      </w:pPr>
+    </w:p>
+    <w:p>
+      <w:pPr>
+        <w:spacing w:line="360" w:lineRule="auto"/>
+        <w:jc w:val="both"/>
+        <w:rPr>
+          <w:sz w:val="24"/>
+          <w:szCs w:val="24"/>
+        </w:rPr>
+      </w:pPr>
+    </w:p>
+    <w:p>
+      <w:pPr>
+        <w:spacing w:line="360" w:lineRule="auto"/>
+        <w:jc w:val="both"/>
+        <w:rPr>
+          <w:sz w:val="24"/>
+          <w:szCs w:val="24"/>
+        </w:rPr>
+      </w:pPr>
+    </w:p>
+    <w:p>
+      <w:pPr>
+        <w:spacing w:line="360" w:lineRule="auto"/>
+        <w:jc w:val="both"/>
+        <w:rPr>
+          <w:sz w:val="24"/>
+          <w:szCs w:val="24"/>
+        </w:rPr>
+      </w:pPr>
+    </w:p>
+    <w:p>
+      <w:pPr>
+        <w:spacing w:line="360" w:lineRule="auto"/>
+        <w:jc w:val="both"/>
+        <w:rPr>
+          <w:sz w:val="24"/>
+          <w:szCs w:val="24"/>
+        </w:rPr>
+      </w:pPr>
+    </w:p>
+    <w:p>
+      <w:pPr>
+        <w:spacing w:line="360" w:lineRule="auto"/>
+        <w:jc w:val="both"/>
+        <w:rPr>
+          <w:sz w:val="24"/>
+          <w:szCs w:val="24"/>
+        </w:rPr>
+      </w:pPr>
+    </w:p>
+    <w:p>
+      <w:pPr>
+        <w:spacing w:line="360" w:lineRule="auto"/>
+        <w:jc w:val="both"/>
+        <w:rPr>
+          <w:sz w:val="24"/>
+          <w:szCs w:val="24"/>
+        </w:rPr>
+      </w:pPr>
     </w:p>
     <w:p>
       <w:pPr>
@@ -3630,6 +3860,7 @@
           <w:sz w:val="28"/>
           <w:szCs w:val="28"/>
         </w:rPr>
+        <w:lastRenderedPageBreak/>
         <w:t>3 – Descrição</w:t>
       </w:r>
       <w:proofErr w:type="gramEnd"/>
@@ -3681,18 +3912,32 @@
         </w:rPr>
         <w:t xml:space="preserve">istema de </w:t>
       </w:r>
-      <w:proofErr w:type="spellStart"/>
+      <w:r>
+        <w:rPr>
+          <w:rFonts w:ascii="Arial Narrow" w:hAnsi="Arial Narrow"/>
+          <w:i/>
+          <w:sz w:val="24"/>
+          <w:szCs w:val="24"/>
+        </w:rPr>
+        <w:t>Controle Financeiro Pessoal</w:t>
+      </w:r>
+      <w:r>
+        <w:rPr>
+          <w:rFonts w:ascii="Arial Narrow" w:hAnsi="Arial Narrow"/>
+          <w:sz w:val="24"/>
+          <w:szCs w:val="24"/>
+        </w:rPr>
+        <w:t xml:space="preserve"> permite </w:t>
+      </w:r>
       <w:proofErr w:type="gramStart"/>
       <w:r>
         <w:rPr>
           <w:rFonts w:ascii="Arial Narrow" w:hAnsi="Arial Narrow"/>
-          <w:i/>
-          <w:sz w:val="24"/>
-          <w:szCs w:val="24"/>
-        </w:rPr>
-        <w:t>AudioBooks</w:t>
-      </w:r>
-      <w:proofErr w:type="spellEnd"/>
+          <w:sz w:val="24"/>
+          <w:szCs w:val="24"/>
+        </w:rPr>
+        <w:t>ao seus</w:t>
+      </w:r>
       <w:proofErr w:type="gramEnd"/>
       <w:r>
         <w:rPr>
@@ -3700,25 +3945,39 @@
           <w:sz w:val="24"/>
           <w:szCs w:val="24"/>
         </w:rPr>
-        <w:t xml:space="preserve"> permite ao seus usuários adquirir títulos (</w:t>
-      </w:r>
-      <w:proofErr w:type="spellStart"/>
-      <w:r>
-        <w:rPr>
-          <w:rFonts w:ascii="Arial Narrow" w:hAnsi="Arial Narrow"/>
-          <w:sz w:val="24"/>
-          <w:szCs w:val="24"/>
-        </w:rPr>
-        <w:t>áudio-livros</w:t>
-      </w:r>
-      <w:proofErr w:type="spellEnd"/>
-      <w:r>
-        <w:rPr>
-          <w:rFonts w:ascii="Arial Narrow" w:hAnsi="Arial Narrow"/>
-          <w:sz w:val="24"/>
-          <w:szCs w:val="24"/>
-        </w:rPr>
-        <w:t>) por um determinado período de tempo com qualidade e facilidade disponibilizando-os a qualquer momento que o usuário desejar com uma interface amigável e responsiva.</w:t>
+        <w:t xml:space="preserve"> usuários </w:t>
+      </w:r>
+      <w:r>
+        <w:rPr>
+          <w:rFonts w:ascii="Arial Narrow" w:hAnsi="Arial Narrow"/>
+          <w:sz w:val="24"/>
+          <w:szCs w:val="24"/>
+        </w:rPr>
+        <w:t>ter maior controle sobre suas receitas e despesas mensais ou pontuais</w:t>
+      </w:r>
+      <w:r>
+        <w:rPr>
+          <w:rFonts w:ascii="Arial Narrow" w:hAnsi="Arial Narrow"/>
+          <w:sz w:val="24"/>
+          <w:szCs w:val="24"/>
+        </w:rPr>
+        <w:t xml:space="preserve"> com facilidade </w:t>
+      </w:r>
+      <w:r>
+        <w:rPr>
+          <w:rFonts w:ascii="Arial Narrow" w:hAnsi="Arial Narrow"/>
+          <w:sz w:val="24"/>
+          <w:szCs w:val="24"/>
+        </w:rPr>
+        <w:t xml:space="preserve">na usabilidade e acesso através da plataforma WEB </w:t>
+      </w:r>
+      <w:r>
+        <w:rPr>
+          <w:rFonts w:ascii="Arial Narrow" w:hAnsi="Arial Narrow"/>
+          <w:sz w:val="24"/>
+          <w:szCs w:val="24"/>
+        </w:rPr>
+        <w:t>a qualquer momento que o usuário desejar com uma interface amigável e responsiva.</w:t>
       </w:r>
     </w:p>
     <w:p>
@@ -3738,39 +3997,39 @@
           <w:sz w:val="24"/>
           <w:szCs w:val="24"/>
         </w:rPr>
-        <w:t xml:space="preserve">A aplicação permite cadastro de cliente, aluguel de títulos e reserva de títulos no modulo usuário alem de notifica-lo quando títulos reservados estiverem disponíveis, e cadastro de títulos, </w:t>
-      </w:r>
-      <w:r>
-        <w:rPr>
-          <w:rFonts w:ascii="Arial Narrow" w:hAnsi="Arial Narrow"/>
-          <w:sz w:val="24"/>
-          <w:szCs w:val="24"/>
-        </w:rPr>
-        <w:t xml:space="preserve">títulos que estão por vir, alem de </w:t>
-      </w:r>
-      <w:r>
-        <w:rPr>
-          <w:rFonts w:ascii="Arial Narrow" w:hAnsi="Arial Narrow"/>
-          <w:sz w:val="24"/>
-          <w:szCs w:val="24"/>
-        </w:rPr>
-        <w:t>disponibiliza</w:t>
-      </w:r>
-      <w:r>
-        <w:rPr>
-          <w:rFonts w:ascii="Arial Narrow" w:hAnsi="Arial Narrow"/>
-          <w:sz w:val="24"/>
-          <w:szCs w:val="24"/>
-        </w:rPr>
-        <w:t>r</w:t>
-      </w:r>
-      <w:r>
-        <w:rPr>
-          <w:rFonts w:ascii="Arial Narrow" w:hAnsi="Arial Narrow"/>
-          <w:sz w:val="24"/>
-          <w:szCs w:val="24"/>
-        </w:rPr>
-        <w:t xml:space="preserve"> relatórios gerenciais no modulo administrador.</w:t>
+        <w:t xml:space="preserve">A aplicação permite cadastro de </w:t>
+      </w:r>
+      <w:r>
+        <w:rPr>
+          <w:rFonts w:ascii="Arial Narrow" w:hAnsi="Arial Narrow"/>
+          <w:sz w:val="24"/>
+          <w:szCs w:val="24"/>
+        </w:rPr>
+        <w:t>um usuário adicional</w:t>
+      </w:r>
+      <w:r>
+        <w:rPr>
+          <w:rFonts w:ascii="Arial Narrow" w:hAnsi="Arial Narrow"/>
+          <w:sz w:val="24"/>
+          <w:szCs w:val="24"/>
+        </w:rPr>
+        <w:t xml:space="preserve">, </w:t>
+      </w:r>
+      <w:r>
+        <w:rPr>
+          <w:rFonts w:ascii="Arial Narrow" w:hAnsi="Arial Narrow"/>
+          <w:sz w:val="24"/>
+          <w:szCs w:val="24"/>
+        </w:rPr>
+        <w:t xml:space="preserve">e compartilhamento das contas, permitindo integração entre suas </w:t>
+      </w:r>
+      <w:r>
+        <w:rPr>
+          <w:rFonts w:ascii="Arial Narrow" w:hAnsi="Arial Narrow"/>
+          <w:sz w:val="24"/>
+          <w:szCs w:val="24"/>
+        </w:rPr>
+        <w:t>despesas e receitas, e conta com gráficos que refletem a saúde financeira do usuário.</w:t>
       </w:r>
     </w:p>
     <w:p>
@@ -3779,8 +4038,7 @@
         <w:ind w:firstLine="708"/>
         <w:jc w:val="both"/>
         <w:rPr>
-          <w:rFonts w:ascii="Arial Narrow" w:hAnsi="Arial Narrow" w:cs="Segoe UI"/>
-          <w:color w:val="000000"/>
+          <w:rFonts w:ascii="Arial Narrow" w:hAnsi="Arial Narrow"/>
           <w:sz w:val="24"/>
           <w:szCs w:val="24"/>
         </w:rPr>

</xml_diff>